<commit_message>
Add new Ansible playbook files, Lua filters, and documentation updates
</commit_message>
<xml_diff>
--- a/playbooks/files/aap_operations_manual.docx
+++ b/playbooks/files/aap_operations_manual.docx
@@ -4,6 +4,132 @@
   <w:body>
     <w:p>
       <w:pPr>
+        <w:pStyle w:val="Title"/>
+      </w:pPr>
+      <w:r>
+        <w:t xml:space="preserve">My</w:t>
+      </w:r>
+      <w:r>
+        <w:t xml:space="preserve"> </w:t>
+      </w:r>
+      <w:r>
+        <w:t xml:space="preserve">Document</w:t>
+      </w:r>
+    </w:p>
+    <w:p>
+      <w:pPr>
+        <w:pStyle w:val="Author"/>
+      </w:pPr>
+      <w:r>
+        <w:t xml:space="preserve">John</w:t>
+      </w:r>
+      <w:r>
+        <w:t xml:space="preserve"> </w:t>
+      </w:r>
+      <w:r>
+        <w:t xml:space="preserve">Doe</w:t>
+      </w:r>
+    </w:p>
+    <w:p>
+      <w:pPr>
+        <w:pStyle w:val="Date"/>
+      </w:pPr>
+      <w:r>
+        <w:t xml:space="preserve">February</w:t>
+      </w:r>
+      <w:r>
+        <w:t xml:space="preserve"> </w:t>
+      </w:r>
+      <w:r>
+        <w:t xml:space="preserve">2025</w:t>
+      </w:r>
+    </w:p>
+    <w:sdt>
+      <w:sdtPr>
+        <w:docPartObj>
+          <w:docPartGallery w:val="Table of Contents"/>
+          <w:docPartUnique/>
+        </w:docPartObj>
+      </w:sdtPr>
+      <w:sdtContent>
+        <w:p>
+          <w:pPr>
+            <w:pStyle w:val="TOCHeading"/>
+          </w:pPr>
+          <w:r>
+            <w:t xml:space="preserve">Table of Contents</w:t>
+          </w:r>
+        </w:p>
+        <w:p>
+          <w:r>
+            <w:fldChar w:fldCharType="begin" w:dirty="true"/>
+            <w:instrText xml:space="preserve">TOC \o "1-3" \h \z \u</w:instrText>
+            <w:fldChar w:fldCharType="separate"/>
+            <w:fldChar w:fldCharType="end"/>
+          </w:r>
+        </w:p>
+      </w:sdtContent>
+    </w:sdt>
+    <w:p>
+      <w:pPr>
+        <w:pStyle w:val="SourceCode"/>
+      </w:pPr>
+      <w:r>
+        <w:rPr>
+          <w:rStyle w:val="KeywordTok"/>
+        </w:rPr>
+        <w:t xml:space="preserve">def</w:t>
+      </w:r>
+      <w:r>
+        <w:rPr>
+          <w:rStyle w:val="NormalTok"/>
+        </w:rPr>
+        <w:t xml:space="preserve"> hello():</w:t>
+      </w:r>
+      <w:r>
+        <w:br/>
+      </w:r>
+      <w:r>
+        <w:rPr>
+          <w:rStyle w:val="NormalTok"/>
+        </w:rPr>
+        <w:t xml:space="preserve">    </w:t>
+      </w:r>
+      <w:r>
+        <w:rPr>
+          <w:rStyle w:val="BuiltInTok"/>
+        </w:rPr>
+        <w:t xml:space="preserve">print</w:t>
+      </w:r>
+      <w:r>
+        <w:rPr>
+          <w:rStyle w:val="NormalTok"/>
+        </w:rPr>
+        <w:t xml:space="preserve">(</w:t>
+      </w:r>
+      <w:r>
+        <w:rPr>
+          <w:rStyle w:val="StringTok"/>
+        </w:rPr>
+        <w:t xml:space="preserve">"Hello, world!"</w:t>
+      </w:r>
+      <w:r>
+        <w:rPr>
+          <w:rStyle w:val="NormalTok"/>
+        </w:rPr>
+        <w:t xml:space="preserve">)</w:t>
+      </w:r>
+    </w:p>
+    <w:p>
+      <w:pPr>
+        <w:pStyle w:val="BlockText"/>
+      </w:pPr>
+      <w:r>
+        <w:t xml:space="preserve">This is a blockquote</w:t>
+      </w:r>
+    </w:p>
+    <w:p>
+      <w:pPr>
         <w:pStyle w:val="Heading1"/>
       </w:pPr>
       <w:bookmarkStart w:id="20" w:name="my-big-company-operations-manual"/>
@@ -218,7 +344,7 @@
         <w:t xml:space="preserve">‘</w:t>
       </w:r>
       <w:r>
-        <w:t xml:space="preserve">Automation</w:t>
+        <w:t xml:space="preserve">Stabilize the Environment</w:t>
       </w:r>
       <w:r>
         <w:t xml:space="preserve">’</w:t>
@@ -233,7 +359,7 @@
         <w:t xml:space="preserve">‘</w:t>
       </w:r>
       <w:r>
-        <w:t xml:space="preserve">SRE</w:t>
+        <w:t xml:space="preserve">Drive Process Efficiencies</w:t>
       </w:r>
       <w:r>
         <w:t xml:space="preserve">’</w:t>
@@ -248,7 +374,7 @@
         <w:t xml:space="preserve">‘</w:t>
       </w:r>
       <w:r>
-        <w:t xml:space="preserve">DevSecOps transformation</w:t>
+        <w:t xml:space="preserve">Develop Talent</w:t>
       </w:r>
       <w:r>
         <w:t xml:space="preserve">’</w:t>
@@ -263,7 +389,22 @@
         <w:t xml:space="preserve">‘</w:t>
       </w:r>
       <w:r>
-        <w:t xml:space="preserve">Cost optimization</w:t>
+        <w:t xml:space="preserve">Deliver Emerging Technologies</w:t>
+      </w:r>
+      <w:r>
+        <w:t xml:space="preserve">’</w:t>
+      </w:r>
+      <w:r>
+        <w:t xml:space="preserve">,</w:t>
+      </w:r>
+      <w:r>
+        <w:t xml:space="preserve"> </w:t>
+      </w:r>
+      <w:r>
+        <w:t xml:space="preserve">‘</w:t>
+      </w:r>
+      <w:r>
+        <w:t xml:space="preserve">Manage Cost</w:t>
       </w:r>
       <w:r>
         <w:t xml:space="preserve">’</w:t>
@@ -405,7 +546,7 @@
         <w:t xml:space="preserve">RBAC Provider</w:t>
       </w:r>
       <w:r>
-        <w:t xml:space="preserve">: SailPoint, FreeIPA</w:t>
+        <w:t xml:space="preserve">: SailPoint</w:t>
       </w:r>
     </w:p>
     <w:p>
@@ -459,7 +600,7 @@
         <w:t xml:space="preserve">Credential Storage</w:t>
       </w:r>
       <w:r>
-        <w:t xml:space="preserve">: CyberArk, HashiCorp Vault</w:t>
+        <w:t xml:space="preserve">: CyberArk</w:t>
       </w:r>
     </w:p>
     <w:p>
@@ -602,7 +743,7 @@
         <w:t xml:space="preserve">Compliance Standards</w:t>
       </w:r>
       <w:r>
-        <w:t xml:space="preserve">: CIS Level 1, RBAC, SailPoint</w:t>
+        <w:t xml:space="preserve">: SECU security standards</w:t>
       </w:r>
     </w:p>
     <w:p>
@@ -701,7 +842,7 @@
         <w:t xml:space="preserve">Security Technologies</w:t>
       </w:r>
       <w:r>
-        <w:t xml:space="preserve">: Tenable, SentinelOne, Splunk</w:t>
+        <w:t xml:space="preserve">: Tenable, SentinelOne</w:t>
       </w:r>
     </w:p>
     <w:p>
@@ -847,7 +988,7 @@
         <w:t xml:space="preserve">Application Management</w:t>
       </w:r>
       <w:r>
-        <w:t xml:space="preserve">: MuleSoft, Archer</w:t>
+        <w:t xml:space="preserve">: Archer</w:t>
       </w:r>
     </w:p>
     <w:p>
@@ -931,7 +1072,7 @@
         <w:t xml:space="preserve"> </w:t>
       </w:r>
       <w:r>
-        <w:t xml:space="preserve">is enforced via SailPoint, FreeIPA.</w:t>
+        <w:t xml:space="preserve">is enforced via SailPoint.</w:t>
       </w:r>
     </w:p>
     <w:p>
@@ -1445,7 +1586,7 @@
         <w:t xml:space="preserve">Audited By</w:t>
       </w:r>
       <w:r>
-        <w:t xml:space="preserve">: SailPoint, FreeIPA security teams.</w:t>
+        <w:t xml:space="preserve">: SailPoint security teams.</w:t>
       </w:r>
     </w:p>
     <w:p>

</xml_diff>